<commit_message>
clarified pdf or html
</commit_message>
<xml_diff>
--- a/Homework/HWDueWeek2.docx
+++ b/Homework/HWDueWeek2.docx
@@ -1,6 +1,6 @@
 
 <file path=word/document.xml><?xml version="1.0" encoding="utf-8"?>
-<w:document xmlns:wpc="http://schemas.microsoft.com/office/word/2010/wordprocessingCanvas" xmlns:cx="http://schemas.microsoft.com/office/drawing/2014/chartex" xmlns:mc="http://schemas.openxmlformats.org/markup-compatibility/2006" xmlns:o="urn:schemas-microsoft-com:office:office" xmlns:r="http://schemas.openxmlformats.org/officeDocument/2006/relationships" xmlns:m="http://schemas.openxmlformats.org/officeDocument/2006/math" xmlns:v="urn:schemas-microsoft-com:vml" xmlns:wp14="http://schemas.microsoft.com/office/word/2010/wordprocessingDrawing" xmlns:wp="http://schemas.openxmlformats.org/drawingml/2006/wordprocessingDrawing" xmlns:w10="urn:schemas-microsoft-com:office:word" xmlns:w="http://schemas.openxmlformats.org/wordprocessingml/2006/main" xmlns:w14="http://schemas.microsoft.com/office/word/2010/wordml" xmlns:w15="http://schemas.microsoft.com/office/word/2012/wordml" xmlns:w16se="http://schemas.microsoft.com/office/word/2015/wordml/symex" xmlns:wpg="http://schemas.microsoft.com/office/word/2010/wordprocessingGroup" xmlns:wpi="http://schemas.microsoft.com/office/word/2010/wordprocessingInk" xmlns:wne="http://schemas.microsoft.com/office/word/2006/wordml" xmlns:wps="http://schemas.microsoft.com/office/word/2010/wordprocessingShape" mc:Ignorable="w14 w15 w16se wp14">
+<w:document xmlns:wpc="http://schemas.microsoft.com/office/word/2010/wordprocessingCanvas" xmlns:cx="http://schemas.microsoft.com/office/drawing/2014/chartex" xmlns:cx1="http://schemas.microsoft.com/office/drawing/2015/9/8/chartex" xmlns:mc="http://schemas.openxmlformats.org/markup-compatibility/2006" xmlns:o="urn:schemas-microsoft-com:office:office" xmlns:r="http://schemas.openxmlformats.org/officeDocument/2006/relationships" xmlns:m="http://schemas.openxmlformats.org/officeDocument/2006/math" xmlns:v="urn:schemas-microsoft-com:vml" xmlns:wp14="http://schemas.microsoft.com/office/word/2010/wordprocessingDrawing" xmlns:wp="http://schemas.openxmlformats.org/drawingml/2006/wordprocessingDrawing" xmlns:w10="urn:schemas-microsoft-com:office:word" xmlns:w="http://schemas.openxmlformats.org/wordprocessingml/2006/main" xmlns:w14="http://schemas.microsoft.com/office/word/2010/wordml" xmlns:w15="http://schemas.microsoft.com/office/word/2012/wordml" xmlns:w16se="http://schemas.microsoft.com/office/word/2015/wordml/symex" xmlns:wpg="http://schemas.microsoft.com/office/word/2010/wordprocessingGroup" xmlns:wpi="http://schemas.microsoft.com/office/word/2010/wordprocessingInk" xmlns:wne="http://schemas.microsoft.com/office/word/2006/wordml" xmlns:wps="http://schemas.microsoft.com/office/word/2010/wordprocessingShape" mc:Ignorable="w14 w15 w16se wp14">
   <w:body>
     <w:p>
       <w:pPr>
@@ -444,19 +444,7 @@
           <w:sz w:val="24"/>
           <w:szCs w:val="24"/>
         </w:rPr>
-        <w:t>Check whether the assumptions of the linear model ar</w:t>
-      </w:r>
-      <w:bookmarkStart w:id="0" w:name="_GoBack"/>
-      <w:bookmarkEnd w:id="0"/>
-      <w:r>
-        <w:rPr>
-          <w:rFonts w:ascii="Helvetica" w:eastAsia="Times New Roman" w:hAnsi="Helvetica" w:cs="Helvetica"/>
-          <w:color w:val="333333"/>
-          <w:spacing w:val="3"/>
-          <w:sz w:val="24"/>
-          <w:szCs w:val="24"/>
-        </w:rPr>
-        <w:t>e being satisfied (make a scatterplot with a regression line).</w:t>
+        <w:t>Check whether the assumptions of the linear model are being satisfied (make a scatterplot with a regression line).</w:t>
       </w:r>
     </w:p>
     <w:p>
@@ -510,7 +498,29 @@
           <w:sz w:val="24"/>
           <w:szCs w:val="24"/>
         </w:rPr>
-        <w:t xml:space="preserve">Create a pdf using </w:t>
+        <w:t>Create a pdf</w:t>
+      </w:r>
+      <w:r>
+        <w:rPr>
+          <w:rFonts w:ascii="Helvetica" w:eastAsia="Times New Roman" w:hAnsi="Helvetica" w:cs="Helvetica"/>
+          <w:color w:val="333333"/>
+          <w:spacing w:val="3"/>
+          <w:sz w:val="24"/>
+          <w:szCs w:val="24"/>
+        </w:rPr>
+        <w:t>/html</w:t>
+      </w:r>
+      <w:bookmarkStart w:id="0" w:name="_GoBack"/>
+      <w:bookmarkEnd w:id="0"/>
+      <w:r>
+        <w:rPr>
+          <w:rFonts w:ascii="Helvetica" w:eastAsia="Times New Roman" w:hAnsi="Helvetica" w:cs="Helvetica"/>
+          <w:color w:val="333333"/>
+          <w:spacing w:val="3"/>
+          <w:sz w:val="24"/>
+          <w:szCs w:val="24"/>
+        </w:rPr>
+        <w:t xml:space="preserve"> using </w:t>
       </w:r>
       <w:proofErr w:type="spellStart"/>
       <w:r>
@@ -577,7 +587,7 @@
 </file>
 
 <file path=word/numbering.xml><?xml version="1.0" encoding="utf-8"?>
-<w:numbering xmlns:wpc="http://schemas.microsoft.com/office/word/2010/wordprocessingCanvas" xmlns:cx="http://schemas.microsoft.com/office/drawing/2014/chartex" xmlns:mc="http://schemas.openxmlformats.org/markup-compatibility/2006" xmlns:o="urn:schemas-microsoft-com:office:office" xmlns:r="http://schemas.openxmlformats.org/officeDocument/2006/relationships" xmlns:m="http://schemas.openxmlformats.org/officeDocument/2006/math" xmlns:v="urn:schemas-microsoft-com:vml" xmlns:wp14="http://schemas.microsoft.com/office/word/2010/wordprocessingDrawing" xmlns:wp="http://schemas.openxmlformats.org/drawingml/2006/wordprocessingDrawing" xmlns:w10="urn:schemas-microsoft-com:office:word" xmlns:w="http://schemas.openxmlformats.org/wordprocessingml/2006/main" xmlns:w14="http://schemas.microsoft.com/office/word/2010/wordml" xmlns:w15="http://schemas.microsoft.com/office/word/2012/wordml" xmlns:w16se="http://schemas.microsoft.com/office/word/2015/wordml/symex" xmlns:wpg="http://schemas.microsoft.com/office/word/2010/wordprocessingGroup" xmlns:wpi="http://schemas.microsoft.com/office/word/2010/wordprocessingInk" xmlns:wne="http://schemas.microsoft.com/office/word/2006/wordml" xmlns:wps="http://schemas.microsoft.com/office/word/2010/wordprocessingShape" mc:Ignorable="w14 w15 w16se wp14">
+<w:numbering xmlns:wpc="http://schemas.microsoft.com/office/word/2010/wordprocessingCanvas" xmlns:cx="http://schemas.microsoft.com/office/drawing/2014/chartex" xmlns:cx1="http://schemas.microsoft.com/office/drawing/2015/9/8/chartex" xmlns:mc="http://schemas.openxmlformats.org/markup-compatibility/2006" xmlns:o="urn:schemas-microsoft-com:office:office" xmlns:r="http://schemas.openxmlformats.org/officeDocument/2006/relationships" xmlns:m="http://schemas.openxmlformats.org/officeDocument/2006/math" xmlns:v="urn:schemas-microsoft-com:vml" xmlns:wp14="http://schemas.microsoft.com/office/word/2010/wordprocessingDrawing" xmlns:wp="http://schemas.openxmlformats.org/drawingml/2006/wordprocessingDrawing" xmlns:w10="urn:schemas-microsoft-com:office:word" xmlns:w="http://schemas.openxmlformats.org/wordprocessingml/2006/main" xmlns:w14="http://schemas.microsoft.com/office/word/2010/wordml" xmlns:w15="http://schemas.microsoft.com/office/word/2012/wordml" xmlns:w16se="http://schemas.microsoft.com/office/word/2015/wordml/symex" xmlns:wpg="http://schemas.microsoft.com/office/word/2010/wordprocessingGroup" xmlns:wpi="http://schemas.microsoft.com/office/word/2010/wordprocessingInk" xmlns:wne="http://schemas.microsoft.com/office/word/2006/wordml" xmlns:wps="http://schemas.microsoft.com/office/word/2010/wordprocessingShape" mc:Ignorable="w14 w15 w16se wp14">
   <w:abstractNum w:abstractNumId="0" w15:restartNumberingAfterBreak="0">
     <w:nsid w:val="45580058"/>
     <w:multiLevelType w:val="hybridMultilevel"/>
@@ -1642,6 +1652,7 @@
   <w:style w:type="character" w:default="1" w:styleId="DefaultParagraphFont">
     <w:name w:val="Default Paragraph Font"/>
     <w:uiPriority w:val="1"/>
+    <w:semiHidden/>
     <w:unhideWhenUsed/>
   </w:style>
   <w:style w:type="table" w:default="1" w:styleId="TableNormal">

</xml_diff>